<commit_message>
Se detallaron unas mecánicas
</commit_message>
<xml_diff>
--- a/Docs/Elevator HC/Elevator Action - High Concept.docx
+++ b/Docs/Elevator HC/Elevator Action - High Concept.docx
@@ -948,12 +948,12 @@
           <wp:inline distB="114300" distT="114300" distL="114300" distR="114300">
             <wp:extent cx="2224088" cy="2725471"/>
             <wp:effectExtent b="0" l="0" r="0" t="0"/>
-            <wp:docPr id="2" name="image7.jpg"/>
+            <wp:docPr id="2" name="image5.jpg"/>
             <a:graphic>
               <a:graphicData uri="http://schemas.openxmlformats.org/drawingml/2006/picture">
                 <pic:pic>
                   <pic:nvPicPr>
-                    <pic:cNvPr id="0" name="image7.jpg"/>
+                    <pic:cNvPr id="0" name="image5.jpg"/>
                     <pic:cNvPicPr preferRelativeResize="0"/>
                   </pic:nvPicPr>
                   <pic:blipFill>
@@ -1122,12 +1122,12 @@
           <wp:inline distB="114300" distT="114300" distL="114300" distR="114300">
             <wp:extent cx="2584073" cy="1766888"/>
             <wp:effectExtent b="0" l="0" r="0" t="0"/>
-            <wp:docPr id="5" name="image4.png"/>
+            <wp:docPr id="5" name="image8.png"/>
             <a:graphic>
               <a:graphicData uri="http://schemas.openxmlformats.org/drawingml/2006/picture">
                 <pic:pic>
                   <pic:nvPicPr>
-                    <pic:cNvPr id="0" name="image4.png"/>
+                    <pic:cNvPr id="0" name="image8.png"/>
                     <pic:cNvPicPr preferRelativeResize="0"/>
                   </pic:nvPicPr>
                   <pic:blipFill>
@@ -1161,12 +1161,12 @@
           <wp:inline distB="114300" distT="114300" distL="114300" distR="114300">
             <wp:extent cx="2767013" cy="1766395"/>
             <wp:effectExtent b="0" l="0" r="0" t="0"/>
-            <wp:docPr id="10" name="image3.jpg"/>
+            <wp:docPr id="10" name="image10.jpg"/>
             <a:graphic>
               <a:graphicData uri="http://schemas.openxmlformats.org/drawingml/2006/picture">
                 <pic:pic>
                   <pic:nvPicPr>
-                    <pic:cNvPr id="0" name="image3.jpg"/>
+                    <pic:cNvPr id="0" name="image10.jpg"/>
                     <pic:cNvPicPr preferRelativeResize="0"/>
                   </pic:nvPicPr>
                   <pic:blipFill>
@@ -1344,7 +1344,7 @@
           <w:szCs w:val="28"/>
           <w:rtl w:val="0"/>
         </w:rPr>
-        <w:t xml:space="preserve">El jugador también puede empujar hacia arriba o hacia abajo para hacer que Otto suba  o baje una escalera mecánica.</w:t>
+        <w:t xml:space="preserve">El jugador también puede empujar hacia arriba o hacia abajo para hacer que Otto suba o baje una escalera mecánica.</w:t>
       </w:r>
     </w:p>
     <w:p>
@@ -1392,7 +1392,7 @@
           <w:szCs w:val="28"/>
           <w:rtl w:val="0"/>
         </w:rPr>
-        <w:t xml:space="preserve">Otto puede matar a los agentes enemigos disparándoles, dándoles patadas a corta distancia, tirándoles una lámpara a la cabeza o aplastandolos con un ascensor.</w:t>
+        <w:t xml:space="preserve">Otto puede matar a los agentes enemigos disparándoles, dándoles patadas a corta distancia, tirándoles una lámpara a la cabeza o aplastándolos con un ascensor.</w:t>
       </w:r>
     </w:p>
     <w:p>
@@ -1583,12 +1583,12 @@
           <wp:inline distB="114300" distT="114300" distL="114300" distR="114300">
             <wp:extent cx="2738438" cy="2394220"/>
             <wp:effectExtent b="0" l="0" r="0" t="0"/>
-            <wp:docPr id="4" name="image10.png"/>
+            <wp:docPr id="4" name="image9.png"/>
             <a:graphic>
               <a:graphicData uri="http://schemas.openxmlformats.org/drawingml/2006/picture">
                 <pic:pic>
                   <pic:nvPicPr>
-                    <pic:cNvPr id="0" name="image10.png"/>
+                    <pic:cNvPr id="0" name="image9.png"/>
                     <pic:cNvPicPr preferRelativeResize="0"/>
                   </pic:nvPicPr>
                   <pic:blipFill>
@@ -1784,12 +1784,12 @@
           <wp:inline distB="114300" distT="114300" distL="114300" distR="114300">
             <wp:extent cx="2147888" cy="1689807"/>
             <wp:effectExtent b="0" l="0" r="0" t="0"/>
-            <wp:docPr id="3" name="image6.gif"/>
+            <wp:docPr id="3" name="image4.gif"/>
             <a:graphic>
               <a:graphicData uri="http://schemas.openxmlformats.org/drawingml/2006/picture">
                 <pic:pic>
                   <pic:nvPicPr>
-                    <pic:cNvPr id="0" name="image6.gif"/>
+                    <pic:cNvPr id="0" name="image4.gif"/>
                     <pic:cNvPicPr preferRelativeResize="0"/>
                   </pic:nvPicPr>
                   <pic:blipFill>
@@ -1823,12 +1823,12 @@
           <wp:inline distB="114300" distT="114300" distL="114300" distR="114300">
             <wp:extent cx="2260182" cy="1690688"/>
             <wp:effectExtent b="0" l="0" r="0" t="0"/>
-            <wp:docPr id="1" name="image8.gif"/>
+            <wp:docPr id="1" name="image11.gif"/>
             <a:graphic>
               <a:graphicData uri="http://schemas.openxmlformats.org/drawingml/2006/picture">
                 <pic:pic>
                   <pic:nvPicPr>
-                    <pic:cNvPr id="0" name="image8.gif"/>
+                    <pic:cNvPr id="0" name="image11.gif"/>
                     <pic:cNvPicPr preferRelativeResize="0"/>
                   </pic:nvPicPr>
                   <pic:blipFill>
@@ -1989,12 +1989,12 @@
           <wp:inline distB="114300" distT="114300" distL="114300" distR="114300">
             <wp:extent cx="4043363" cy="3006603"/>
             <wp:effectExtent b="0" l="0" r="0" t="0"/>
-            <wp:docPr id="7" name="image11.jpg"/>
+            <wp:docPr id="7" name="image6.jpg"/>
             <a:graphic>
               <a:graphicData uri="http://schemas.openxmlformats.org/drawingml/2006/picture">
                 <pic:pic>
                   <pic:nvPicPr>
-                    <pic:cNvPr id="0" name="image11.jpg"/>
+                    <pic:cNvPr id="0" name="image6.jpg"/>
                     <pic:cNvPicPr preferRelativeResize="0"/>
                   </pic:nvPicPr>
                   <pic:blipFill>
@@ -2605,12 +2605,12 @@
           <wp:inline distB="114300" distT="114300" distL="114300" distR="114300">
             <wp:extent cx="3593291" cy="2462213"/>
             <wp:effectExtent b="0" l="0" r="0" t="0"/>
-            <wp:docPr id="9" name="image5.png"/>
+            <wp:docPr id="9" name="image3.png"/>
             <a:graphic>
               <a:graphicData uri="http://schemas.openxmlformats.org/drawingml/2006/picture">
                 <pic:pic>
                   <pic:nvPicPr>
-                    <pic:cNvPr id="0" name="image5.png"/>
+                    <pic:cNvPr id="0" name="image3.png"/>
                     <pic:cNvPicPr preferRelativeResize="0"/>
                   </pic:nvPicPr>
                   <pic:blipFill>
@@ -2728,12 +2728,12 @@
           <wp:inline distB="114300" distT="114300" distL="114300" distR="114300">
             <wp:extent cx="3481388" cy="2380346"/>
             <wp:effectExtent b="0" l="0" r="0" t="0"/>
-            <wp:docPr id="11" name="image9.png"/>
+            <wp:docPr id="11" name="image7.png"/>
             <a:graphic>
               <a:graphicData uri="http://schemas.openxmlformats.org/drawingml/2006/picture">
                 <pic:pic>
                   <pic:nvPicPr>
-                    <pic:cNvPr id="0" name="image9.png"/>
+                    <pic:cNvPr id="0" name="image7.png"/>
                     <pic:cNvPicPr preferRelativeResize="0"/>
                   </pic:nvPicPr>
                   <pic:blipFill>
@@ -2921,6 +2921,503 @@
           </wp:inline>
         </w:drawing>
       </w:r>
+      <w:r>
+        <w:rPr>
+          <w:rtl w:val="0"/>
+        </w:rPr>
+      </w:r>
+    </w:p>
+    <w:p>
+      <w:pPr>
+        <w:jc w:val="center"/>
+        <w:rPr>
+          <w:rFonts w:ascii="Lexend" w:cs="Lexend" w:eastAsia="Lexend" w:hAnsi="Lexend"/>
+          <w:sz w:val="26"/>
+          <w:szCs w:val="26"/>
+        </w:rPr>
+      </w:pPr>
+      <w:r>
+        <w:rPr>
+          <w:rtl w:val="0"/>
+        </w:rPr>
+      </w:r>
+    </w:p>
+    <w:p>
+      <w:pPr>
+        <w:jc w:val="center"/>
+        <w:rPr>
+          <w:rFonts w:ascii="Lexend" w:cs="Lexend" w:eastAsia="Lexend" w:hAnsi="Lexend"/>
+          <w:sz w:val="26"/>
+          <w:szCs w:val="26"/>
+        </w:rPr>
+      </w:pPr>
+      <w:r>
+        <w:rPr>
+          <w:rtl w:val="0"/>
+        </w:rPr>
+      </w:r>
+    </w:p>
+    <w:p>
+      <w:pPr>
+        <w:jc w:val="left"/>
+        <w:rPr>
+          <w:rFonts w:ascii="Lexend" w:cs="Lexend" w:eastAsia="Lexend" w:hAnsi="Lexend"/>
+          <w:b w:val="1"/>
+          <w:sz w:val="26"/>
+          <w:szCs w:val="26"/>
+        </w:rPr>
+      </w:pPr>
+      <w:r>
+        <w:rPr>
+          <w:rFonts w:ascii="Lexend" w:cs="Lexend" w:eastAsia="Lexend" w:hAnsi="Lexend"/>
+          <w:b w:val="1"/>
+          <w:sz w:val="26"/>
+          <w:szCs w:val="26"/>
+          <w:rtl w:val="0"/>
+        </w:rPr>
+        <w:t xml:space="preserve">Controles del PJ</w:t>
+      </w:r>
+    </w:p>
+    <w:p>
+      <w:pPr>
+        <w:jc w:val="left"/>
+        <w:rPr>
+          <w:rFonts w:ascii="Lexend" w:cs="Lexend" w:eastAsia="Lexend" w:hAnsi="Lexend"/>
+          <w:b w:val="1"/>
+          <w:sz w:val="26"/>
+          <w:szCs w:val="26"/>
+        </w:rPr>
+      </w:pPr>
+      <w:r>
+        <w:rPr>
+          <w:rFonts w:ascii="Lexend" w:cs="Lexend" w:eastAsia="Lexend" w:hAnsi="Lexend"/>
+          <w:b w:val="1"/>
+          <w:sz w:val="26"/>
+          <w:szCs w:val="26"/>
+          <w:rtl w:val="0"/>
+        </w:rPr>
+        <w:t xml:space="preserve">Movimiento</w:t>
+      </w:r>
+    </w:p>
+    <w:p>
+      <w:pPr>
+        <w:jc w:val="left"/>
+        <w:rPr>
+          <w:rFonts w:ascii="Lexend" w:cs="Lexend" w:eastAsia="Lexend" w:hAnsi="Lexend"/>
+          <w:sz w:val="26"/>
+          <w:szCs w:val="26"/>
+        </w:rPr>
+      </w:pPr>
+      <w:r>
+        <w:rPr>
+          <w:rFonts w:ascii="Lexend" w:cs="Lexend" w:eastAsia="Lexend" w:hAnsi="Lexend"/>
+          <w:sz w:val="26"/>
+          <w:szCs w:val="26"/>
+          <w:rtl w:val="0"/>
+        </w:rPr>
+        <w:t xml:space="preserve">Flecha Izquierda</w:t>
+      </w:r>
+      <w:r>
+        <w:rPr>
+          <w:rFonts w:ascii="Lexend" w:cs="Lexend" w:eastAsia="Lexend" w:hAnsi="Lexend"/>
+          <w:sz w:val="26"/>
+          <w:szCs w:val="26"/>
+          <w:rtl w:val="0"/>
+        </w:rPr>
+        <w:t xml:space="preserve"> - Moverse a la izquierda</w:t>
+      </w:r>
+    </w:p>
+    <w:p>
+      <w:pPr>
+        <w:rPr>
+          <w:rFonts w:ascii="Lexend" w:cs="Lexend" w:eastAsia="Lexend" w:hAnsi="Lexend"/>
+          <w:sz w:val="26"/>
+          <w:szCs w:val="26"/>
+        </w:rPr>
+      </w:pPr>
+      <w:r>
+        <w:rPr>
+          <w:rFonts w:ascii="Lexend" w:cs="Lexend" w:eastAsia="Lexend" w:hAnsi="Lexend"/>
+          <w:sz w:val="26"/>
+          <w:szCs w:val="26"/>
+          <w:rtl w:val="0"/>
+        </w:rPr>
+        <w:t xml:space="preserve">Flecha Derecha- Moverse a la derecha</w:t>
+      </w:r>
+    </w:p>
+    <w:p>
+      <w:pPr>
+        <w:rPr>
+          <w:rFonts w:ascii="Lexend" w:cs="Lexend" w:eastAsia="Lexend" w:hAnsi="Lexend"/>
+          <w:sz w:val="26"/>
+          <w:szCs w:val="26"/>
+        </w:rPr>
+      </w:pPr>
+      <w:r>
+        <w:rPr>
+          <w:rFonts w:ascii="Lexend" w:cs="Lexend" w:eastAsia="Lexend" w:hAnsi="Lexend"/>
+          <w:sz w:val="26"/>
+          <w:szCs w:val="26"/>
+          <w:rtl w:val="0"/>
+        </w:rPr>
+        <w:t xml:space="preserve">Flecha abajo - Moverse hacia abajo</w:t>
+      </w:r>
+    </w:p>
+    <w:p>
+      <w:pPr>
+        <w:rPr>
+          <w:rFonts w:ascii="Lexend" w:cs="Lexend" w:eastAsia="Lexend" w:hAnsi="Lexend"/>
+          <w:sz w:val="26"/>
+          <w:szCs w:val="26"/>
+        </w:rPr>
+      </w:pPr>
+      <w:r>
+        <w:rPr>
+          <w:rFonts w:ascii="Lexend" w:cs="Lexend" w:eastAsia="Lexend" w:hAnsi="Lexend"/>
+          <w:sz w:val="26"/>
+          <w:szCs w:val="26"/>
+          <w:rtl w:val="0"/>
+        </w:rPr>
+        <w:t xml:space="preserve">Espacio - Saltar</w:t>
+      </w:r>
+    </w:p>
+    <w:p>
+      <w:pPr>
+        <w:rPr>
+          <w:rFonts w:ascii="Lexend" w:cs="Lexend" w:eastAsia="Lexend" w:hAnsi="Lexend"/>
+          <w:sz w:val="26"/>
+          <w:szCs w:val="26"/>
+        </w:rPr>
+      </w:pPr>
+      <w:r>
+        <w:rPr>
+          <w:rFonts w:ascii="Lexend" w:cs="Lexend" w:eastAsia="Lexend" w:hAnsi="Lexend"/>
+          <w:sz w:val="26"/>
+          <w:szCs w:val="26"/>
+          <w:rtl w:val="0"/>
+        </w:rPr>
+        <w:t xml:space="preserve">G - Disparar</w:t>
+      </w:r>
+    </w:p>
+    <w:p>
+      <w:pPr>
+        <w:rPr>
+          <w:rFonts w:ascii="Lexend" w:cs="Lexend" w:eastAsia="Lexend" w:hAnsi="Lexend"/>
+          <w:sz w:val="26"/>
+          <w:szCs w:val="26"/>
+        </w:rPr>
+      </w:pPr>
+      <w:r>
+        <w:rPr>
+          <w:rtl w:val="0"/>
+        </w:rPr>
+      </w:r>
+    </w:p>
+    <w:p>
+      <w:pPr>
+        <w:jc w:val="left"/>
+        <w:rPr>
+          <w:rFonts w:ascii="Lexend" w:cs="Lexend" w:eastAsia="Lexend" w:hAnsi="Lexend"/>
+          <w:b w:val="1"/>
+          <w:sz w:val="26"/>
+          <w:szCs w:val="26"/>
+        </w:rPr>
+      </w:pPr>
+      <w:r>
+        <w:rPr>
+          <w:rFonts w:ascii="Lexend" w:cs="Lexend" w:eastAsia="Lexend" w:hAnsi="Lexend"/>
+          <w:b w:val="1"/>
+          <w:sz w:val="26"/>
+          <w:szCs w:val="26"/>
+          <w:rtl w:val="0"/>
+        </w:rPr>
+        <w:t xml:space="preserve">Mecánicas</w:t>
+      </w:r>
+    </w:p>
+    <w:p>
+      <w:pPr>
+        <w:jc w:val="left"/>
+        <w:rPr>
+          <w:rFonts w:ascii="Lexend" w:cs="Lexend" w:eastAsia="Lexend" w:hAnsi="Lexend"/>
+          <w:b w:val="1"/>
+          <w:sz w:val="26"/>
+          <w:szCs w:val="26"/>
+        </w:rPr>
+      </w:pPr>
+      <w:r>
+        <w:rPr>
+          <w:rFonts w:ascii="Lexend" w:cs="Lexend" w:eastAsia="Lexend" w:hAnsi="Lexend"/>
+          <w:b w:val="1"/>
+          <w:sz w:val="26"/>
+          <w:szCs w:val="26"/>
+          <w:rtl w:val="0"/>
+        </w:rPr>
+        <w:t xml:space="preserve">Puntuación</w:t>
+      </w:r>
+    </w:p>
+    <w:p>
+      <w:pPr>
+        <w:jc w:val="left"/>
+        <w:rPr>
+          <w:rFonts w:ascii="Lexend" w:cs="Lexend" w:eastAsia="Lexend" w:hAnsi="Lexend"/>
+          <w:sz w:val="26"/>
+          <w:szCs w:val="26"/>
+        </w:rPr>
+      </w:pPr>
+      <w:r>
+        <w:rPr>
+          <w:rFonts w:ascii="Lexend" w:cs="Lexend" w:eastAsia="Lexend" w:hAnsi="Lexend"/>
+          <w:sz w:val="26"/>
+          <w:szCs w:val="26"/>
+          <w:rtl w:val="0"/>
+        </w:rPr>
+        <w:t xml:space="preserve">Cada enemigo da 100 puntos</w:t>
+      </w:r>
+    </w:p>
+    <w:p>
+      <w:pPr>
+        <w:jc w:val="left"/>
+        <w:rPr>
+          <w:rFonts w:ascii="Lexend" w:cs="Lexend" w:eastAsia="Lexend" w:hAnsi="Lexend"/>
+          <w:sz w:val="26"/>
+          <w:szCs w:val="26"/>
+        </w:rPr>
+      </w:pPr>
+      <w:r>
+        <w:rPr>
+          <w:rFonts w:ascii="Lexend" w:cs="Lexend" w:eastAsia="Lexend" w:hAnsi="Lexend"/>
+          <w:sz w:val="26"/>
+          <w:szCs w:val="26"/>
+          <w:rtl w:val="0"/>
+        </w:rPr>
+        <w:t xml:space="preserve">Agarrar documentos 500 puntos</w:t>
+      </w:r>
+    </w:p>
+    <w:p>
+      <w:pPr>
+        <w:jc w:val="left"/>
+        <w:rPr>
+          <w:rFonts w:ascii="Lexend" w:cs="Lexend" w:eastAsia="Lexend" w:hAnsi="Lexend"/>
+          <w:b w:val="1"/>
+          <w:sz w:val="26"/>
+          <w:szCs w:val="26"/>
+        </w:rPr>
+      </w:pPr>
+      <w:r>
+        <w:rPr>
+          <w:rtl w:val="0"/>
+        </w:rPr>
+      </w:r>
+    </w:p>
+    <w:p>
+      <w:pPr>
+        <w:ind w:left="0" w:firstLine="0"/>
+        <w:rPr>
+          <w:rFonts w:ascii="Lexend" w:cs="Lexend" w:eastAsia="Lexend" w:hAnsi="Lexend"/>
+          <w:b w:val="1"/>
+          <w:sz w:val="26"/>
+          <w:szCs w:val="26"/>
+        </w:rPr>
+      </w:pPr>
+      <w:r>
+        <w:rPr>
+          <w:rFonts w:ascii="Lexend" w:cs="Lexend" w:eastAsia="Lexend" w:hAnsi="Lexend"/>
+          <w:b w:val="1"/>
+          <w:sz w:val="26"/>
+          <w:szCs w:val="26"/>
+          <w:rtl w:val="0"/>
+        </w:rPr>
+        <w:t xml:space="preserve">Burning building</w:t>
+      </w:r>
+    </w:p>
+    <w:p>
+      <w:pPr>
+        <w:ind w:left="0" w:firstLine="0"/>
+        <w:rPr>
+          <w:rFonts w:ascii="Lexend" w:cs="Lexend" w:eastAsia="Lexend" w:hAnsi="Lexend"/>
+          <w:sz w:val="26"/>
+          <w:szCs w:val="26"/>
+        </w:rPr>
+      </w:pPr>
+      <w:r>
+        <w:rPr>
+          <w:rFonts w:ascii="Lexend" w:cs="Lexend" w:eastAsia="Lexend" w:hAnsi="Lexend"/>
+          <w:sz w:val="26"/>
+          <w:szCs w:val="26"/>
+          <w:rtl w:val="0"/>
+        </w:rPr>
+        <w:t xml:space="preserve">En este modo de juego, el jugador tendrá un tiempo límite para escapar del edificio. Aparte de tener que escapar del fuego, tendrá que enfrentarse a enemigos y poder conseguir la mayor cantidad de documentos posibles.</w:t>
+      </w:r>
+    </w:p>
+    <w:p>
+      <w:pPr>
+        <w:ind w:left="0" w:firstLine="0"/>
+        <w:rPr>
+          <w:rFonts w:ascii="Lexend" w:cs="Lexend" w:eastAsia="Lexend" w:hAnsi="Lexend"/>
+          <w:sz w:val="26"/>
+          <w:szCs w:val="26"/>
+        </w:rPr>
+      </w:pPr>
+      <w:r>
+        <w:rPr>
+          <w:rtl w:val="0"/>
+        </w:rPr>
+      </w:r>
+    </w:p>
+    <w:p>
+      <w:pPr>
+        <w:ind w:left="0" w:firstLine="0"/>
+        <w:rPr>
+          <w:rFonts w:ascii="Lexend" w:cs="Lexend" w:eastAsia="Lexend" w:hAnsi="Lexend"/>
+          <w:sz w:val="26"/>
+          <w:szCs w:val="26"/>
+        </w:rPr>
+      </w:pPr>
+      <w:r>
+        <w:rPr>
+          <w:rFonts w:ascii="Lexend" w:cs="Lexend" w:eastAsia="Lexend" w:hAnsi="Lexend"/>
+          <w:sz w:val="26"/>
+          <w:szCs w:val="26"/>
+          <w:rtl w:val="0"/>
+        </w:rPr>
+        <w:t xml:space="preserve">La velocidad del fuego incrementará de a poco, cada vez que se baje un nivel del edificio.</w:t>
+      </w:r>
+    </w:p>
+    <w:p>
+      <w:pPr>
+        <w:ind w:left="0" w:firstLine="0"/>
+        <w:rPr>
+          <w:rFonts w:ascii="Lexend" w:cs="Lexend" w:eastAsia="Lexend" w:hAnsi="Lexend"/>
+          <w:sz w:val="26"/>
+          <w:szCs w:val="26"/>
+        </w:rPr>
+      </w:pPr>
+      <w:r>
+        <w:rPr>
+          <w:rtl w:val="0"/>
+        </w:rPr>
+      </w:r>
+    </w:p>
+    <w:p>
+      <w:pPr>
+        <w:ind w:left="0" w:firstLine="0"/>
+        <w:rPr>
+          <w:rFonts w:ascii="Lexend" w:cs="Lexend" w:eastAsia="Lexend" w:hAnsi="Lexend"/>
+          <w:sz w:val="26"/>
+          <w:szCs w:val="26"/>
+        </w:rPr>
+      </w:pPr>
+      <w:r>
+        <w:rPr>
+          <w:rFonts w:ascii="Lexend" w:cs="Lexend" w:eastAsia="Lexend" w:hAnsi="Lexend"/>
+          <w:b w:val="1"/>
+          <w:sz w:val="26"/>
+          <w:szCs w:val="26"/>
+          <w:rtl w:val="0"/>
+        </w:rPr>
+        <w:t xml:space="preserve">Enemigos</w:t>
+      </w:r>
+      <w:r>
+        <w:rPr>
+          <w:rtl w:val="0"/>
+        </w:rPr>
+      </w:r>
+    </w:p>
+    <w:p>
+      <w:pPr>
+        <w:rPr>
+          <w:rFonts w:ascii="Lexend" w:cs="Lexend" w:eastAsia="Lexend" w:hAnsi="Lexend"/>
+          <w:sz w:val="26"/>
+          <w:szCs w:val="26"/>
+        </w:rPr>
+      </w:pPr>
+      <w:r>
+        <w:rPr>
+          <w:rFonts w:ascii="Lexend" w:cs="Lexend" w:eastAsia="Lexend" w:hAnsi="Lexend"/>
+          <w:sz w:val="26"/>
+          <w:szCs w:val="26"/>
+          <w:rtl w:val="0"/>
+        </w:rPr>
+        <w:t xml:space="preserve">Los enemigos saldrán de las puertas, y serán un mix entre enemigos normales y difíciles.</w:t>
+      </w:r>
+    </w:p>
+    <w:p>
+      <w:pPr>
+        <w:ind w:left="0" w:firstLine="0"/>
+        <w:rPr>
+          <w:rFonts w:ascii="Lexend" w:cs="Lexend" w:eastAsia="Lexend" w:hAnsi="Lexend"/>
+          <w:sz w:val="26"/>
+          <w:szCs w:val="26"/>
+        </w:rPr>
+      </w:pPr>
+      <w:r>
+        <w:rPr>
+          <w:rtl w:val="0"/>
+        </w:rPr>
+      </w:r>
+    </w:p>
+    <w:p>
+      <w:pPr>
+        <w:ind w:left="0" w:firstLine="0"/>
+        <w:rPr>
+          <w:rFonts w:ascii="Lexend" w:cs="Lexend" w:eastAsia="Lexend" w:hAnsi="Lexend"/>
+          <w:sz w:val="26"/>
+          <w:szCs w:val="26"/>
+        </w:rPr>
+      </w:pPr>
+      <w:r>
+        <w:rPr>
+          <w:rFonts w:ascii="Lexend" w:cs="Lexend" w:eastAsia="Lexend" w:hAnsi="Lexend"/>
+          <w:sz w:val="26"/>
+          <w:szCs w:val="26"/>
+          <w:rtl w:val="0"/>
+        </w:rPr>
+        <w:t xml:space="preserve">Entre más cerca del final, más enemigos fuertes saldrán durante la partida.</w:t>
+      </w:r>
+    </w:p>
+    <w:p>
+      <w:pPr>
+        <w:ind w:left="0" w:firstLine="0"/>
+        <w:rPr>
+          <w:rFonts w:ascii="Lexend" w:cs="Lexend" w:eastAsia="Lexend" w:hAnsi="Lexend"/>
+          <w:sz w:val="26"/>
+          <w:szCs w:val="26"/>
+        </w:rPr>
+      </w:pPr>
+      <w:r>
+        <w:rPr>
+          <w:rtl w:val="0"/>
+        </w:rPr>
+      </w:r>
+    </w:p>
+    <w:p>
+      <w:pPr>
+        <w:ind w:left="0" w:firstLine="0"/>
+        <w:rPr>
+          <w:rFonts w:ascii="Lexend" w:cs="Lexend" w:eastAsia="Lexend" w:hAnsi="Lexend"/>
+          <w:sz w:val="26"/>
+          <w:szCs w:val="26"/>
+        </w:rPr>
+      </w:pPr>
+      <w:r>
+        <w:rPr>
+          <w:rFonts w:ascii="Lexend" w:cs="Lexend" w:eastAsia="Lexend" w:hAnsi="Lexend"/>
+          <w:sz w:val="26"/>
+          <w:szCs w:val="26"/>
+          <w:rtl w:val="0"/>
+        </w:rPr>
+        <w:t xml:space="preserve">Los enemigos podrán seguir y disparar al jugador.</w:t>
+      </w:r>
+    </w:p>
+    <w:p>
+      <w:pPr>
+        <w:ind w:left="0" w:firstLine="0"/>
+        <w:rPr>
+          <w:rFonts w:ascii="Lexend" w:cs="Lexend" w:eastAsia="Lexend" w:hAnsi="Lexend"/>
+          <w:sz w:val="26"/>
+          <w:szCs w:val="26"/>
+        </w:rPr>
+      </w:pPr>
       <w:r>
         <w:rPr>
           <w:rtl w:val="0"/>

</xml_diff>